<commit_message>
Updated the document for Object store service
</commit_message>
<xml_diff>
--- a/getting started with azure provider for cloudbridge.docx
+++ b/getting started with azure provider for cloudbridge.docx
@@ -443,7 +443,33 @@
           <w:szCs w:val="18"/>
           <w:shd w:val="clear" w:color="auto" w:fill="FFFFFF"/>
         </w:rPr>
-        <w:t>(default: Cloudbridge)</w:t>
+        <w:t xml:space="preserve">(default: </w:t>
+      </w:r>
+      <w:proofErr w:type="spellStart"/>
+      <w:r>
+        <w:rPr>
+          <w:rFonts w:ascii="Courier New" w:eastAsia="Courier New" w:hAnsi="Courier New" w:cs="Courier New"/>
+          <w:b/>
+          <w:bCs/>
+          <w:color w:val="008080"/>
+          <w:sz w:val="18"/>
+          <w:szCs w:val="18"/>
+          <w:shd w:val="clear" w:color="auto" w:fill="FFFFFF"/>
+        </w:rPr>
+        <w:t>Cloudbridge</w:t>
+      </w:r>
+      <w:proofErr w:type="spellEnd"/>
+      <w:r>
+        <w:rPr>
+          <w:rFonts w:ascii="Courier New" w:eastAsia="Courier New" w:hAnsi="Courier New" w:cs="Courier New"/>
+          <w:b/>
+          <w:bCs/>
+          <w:color w:val="008080"/>
+          <w:sz w:val="18"/>
+          <w:szCs w:val="18"/>
+          <w:shd w:val="clear" w:color="auto" w:fill="FFFFFF"/>
+        </w:rPr>
+        <w:t>)</w:t>
       </w:r>
     </w:p>
     <w:p>
@@ -1055,17 +1081,7 @@
           <w:sz w:val="18"/>
           <w:szCs w:val="18"/>
         </w:rPr>
-        <w:t xml:space="preserve">, </w:t>
-      </w:r>
-      <w:bookmarkStart w:id="0" w:name="_GoBack"/>
-      <w:bookmarkEnd w:id="0"/>
-      <w:r>
-        <w:rPr>
-          <w:rFonts w:ascii="Courier New" w:eastAsia="Courier New" w:hAnsi="Courier New" w:cs="Courier New"/>
-          <w:sz w:val="18"/>
-          <w:szCs w:val="18"/>
-        </w:rPr>
-        <w:t>description="</w:t>
+        <w:t>, description="</w:t>
       </w:r>
       <w:proofErr w:type="spellStart"/>
       <w:r>
@@ -2008,14 +2024,12 @@
         </w:rPr>
         <w:t>Object Store</w:t>
       </w:r>
-    </w:p>
-    <w:p>
-      <w:pPr>
-        <w:pStyle w:val="ListParagraph"/>
-        <w:numPr>
-          <w:ilvl w:val="0"/>
-          <w:numId w:val="3"/>
-        </w:numPr>
+      <w:bookmarkStart w:id="0" w:name="_GoBack"/>
+      <w:bookmarkEnd w:id="0"/>
+    </w:p>
+    <w:p>
+      <w:pPr>
+        <w:ind w:left="360" w:firstLine="720"/>
         <w:rPr>
           <w:rFonts w:ascii="Courier New" w:eastAsia="Courier New" w:hAnsi="Courier New" w:cs="Courier New"/>
           <w:b/>
@@ -2026,6 +2040,18 @@
           <w:lang w:eastAsia="en-IN"/>
         </w:rPr>
       </w:pPr>
+      <w:r>
+        <w:rPr>
+          <w:rFonts w:ascii="Courier New" w:eastAsia="Courier New" w:hAnsi="Courier New" w:cs="Courier New"/>
+          <w:b/>
+          <w:bCs/>
+          <w:color w:val="008080"/>
+          <w:sz w:val="18"/>
+          <w:szCs w:val="18"/>
+          <w:lang w:eastAsia="en-IN"/>
+        </w:rPr>
+        <w:t xml:space="preserve"># </w:t>
+      </w:r>
       <w:r>
         <w:rPr>
           <w:rFonts w:ascii="Courier New" w:eastAsia="Courier New" w:hAnsi="Courier New" w:cs="Courier New"/>
@@ -2075,16 +2101,32 @@
         </w:rPr>
         <w:t>(</w:t>
       </w:r>
-      <w:proofErr w:type="spellStart"/>
-      <w:r>
-        <w:rPr>
-          <w:rFonts w:ascii="Courier New" w:eastAsia="Courier New" w:hAnsi="Courier New" w:cs="Courier New"/>
-          <w:sz w:val="18"/>
-          <w:szCs w:val="18"/>
-        </w:rPr>
-        <w:t>container_name</w:t>
-      </w:r>
-      <w:proofErr w:type="spellEnd"/>
+      <w:r>
+        <w:rPr>
+          <w:rFonts w:ascii="Courier New" w:eastAsia="Courier New" w:hAnsi="Courier New" w:cs="Courier New"/>
+          <w:sz w:val="18"/>
+          <w:szCs w:val="18"/>
+        </w:rPr>
+        <w:t>‘</w:t>
+      </w:r>
+      <w:proofErr w:type="spellStart"/>
+      <w:r>
+        <w:rPr>
+          <w:rFonts w:ascii="Courier New" w:eastAsia="Courier New" w:hAnsi="Courier New" w:cs="Courier New"/>
+          <w:sz w:val="18"/>
+          <w:szCs w:val="18"/>
+        </w:rPr>
+        <w:t>DataFiles</w:t>
+      </w:r>
+      <w:proofErr w:type="spellEnd"/>
+      <w:r>
+        <w:rPr>
+          <w:rFonts w:ascii="Courier New" w:eastAsia="Courier New" w:hAnsi="Courier New" w:cs="Courier New"/>
+          <w:sz w:val="18"/>
+          <w:szCs w:val="18"/>
+        </w:rPr>
+        <w:t>’</w:t>
+      </w:r>
       <w:r>
         <w:rPr>
           <w:rFonts w:ascii="Courier New" w:eastAsia="Courier New" w:hAnsi="Courier New" w:cs="Courier New"/>
@@ -2112,9 +2154,6 @@
         <w:br/>
       </w:r>
       <w:r>
-        <w:br/>
-      </w:r>
-      <w:r>
         <w:rPr>
           <w:rFonts w:ascii="Courier New" w:eastAsia="Courier New" w:hAnsi="Courier New" w:cs="Courier New"/>
           <w:b/>
@@ -2124,7 +2163,19 @@
           <w:szCs w:val="18"/>
           <w:lang w:eastAsia="en-IN"/>
         </w:rPr>
-        <w:t>B) List Buckets</w:t>
+        <w:t>#</w:t>
+      </w:r>
+      <w:r>
+        <w:rPr>
+          <w:rFonts w:ascii="Courier New" w:eastAsia="Courier New" w:hAnsi="Courier New" w:cs="Courier New"/>
+          <w:b/>
+          <w:bCs/>
+          <w:color w:val="008080"/>
+          <w:sz w:val="18"/>
+          <w:szCs w:val="18"/>
+          <w:lang w:eastAsia="en-IN"/>
+        </w:rPr>
+        <w:t xml:space="preserve"> List Buckets</w:t>
       </w:r>
     </w:p>
     <w:p>
@@ -2182,7 +2233,7 @@
           <w:szCs w:val="18"/>
           <w:lang w:eastAsia="en-IN"/>
         </w:rPr>
-        <w:t>C) Get Bucket</w:t>
+        <w:t>Get Bucket</w:t>
       </w:r>
       <w:r>
         <w:br/>
@@ -2221,7 +2272,41 @@
           <w:sz w:val="18"/>
           <w:szCs w:val="18"/>
         </w:rPr>
-        <w:t>(container.id)</w:t>
+        <w:t>(</w:t>
+      </w:r>
+      <w:r>
+        <w:rPr>
+          <w:rFonts w:ascii="Courier New" w:eastAsia="Courier New" w:hAnsi="Courier New" w:cs="Courier New"/>
+          <w:sz w:val="18"/>
+          <w:szCs w:val="18"/>
+        </w:rPr>
+        <w:t>‘</w:t>
+      </w:r>
+      <w:proofErr w:type="spellStart"/>
+      <w:r>
+        <w:rPr>
+          <w:rFonts w:ascii="Courier New" w:eastAsia="Courier New" w:hAnsi="Courier New" w:cs="Courier New"/>
+          <w:sz w:val="18"/>
+          <w:szCs w:val="18"/>
+        </w:rPr>
+        <w:t>DataFiles</w:t>
+      </w:r>
+      <w:proofErr w:type="spellEnd"/>
+      <w:r>
+        <w:rPr>
+          <w:rFonts w:ascii="Courier New" w:eastAsia="Courier New" w:hAnsi="Courier New" w:cs="Courier New"/>
+          <w:sz w:val="18"/>
+          <w:szCs w:val="18"/>
+        </w:rPr>
+        <w:t>’</w:t>
+      </w:r>
+      <w:r>
+        <w:rPr>
+          <w:rFonts w:ascii="Courier New" w:eastAsia="Courier New" w:hAnsi="Courier New" w:cs="Courier New"/>
+          <w:sz w:val="18"/>
+          <w:szCs w:val="18"/>
+        </w:rPr>
+        <w:t>)</w:t>
       </w:r>
       <w:r>
         <w:br/>
@@ -2239,7 +2324,19 @@
           <w:szCs w:val="18"/>
           <w:lang w:eastAsia="en-IN"/>
         </w:rPr>
-        <w:t>D) find bucket</w:t>
+        <w:t xml:space="preserve"># </w:t>
+      </w:r>
+      <w:r>
+        <w:rPr>
+          <w:rFonts w:ascii="Courier New" w:eastAsia="Courier New" w:hAnsi="Courier New" w:cs="Courier New"/>
+          <w:b/>
+          <w:bCs/>
+          <w:color w:val="008080"/>
+          <w:sz w:val="18"/>
+          <w:szCs w:val="18"/>
+          <w:lang w:eastAsia="en-IN"/>
+        </w:rPr>
+        <w:t>find bucket</w:t>
       </w:r>
       <w:r>
         <w:br/>
@@ -2270,16 +2367,14 @@
         </w:rPr>
         <w:t>(</w:t>
       </w:r>
-      <w:proofErr w:type="spellStart"/>
-      <w:r>
-        <w:rPr>
-          <w:rFonts w:ascii="Courier New" w:eastAsia="Courier New" w:hAnsi="Courier New" w:cs="Courier New"/>
-          <w:sz w:val="18"/>
-          <w:szCs w:val="18"/>
-        </w:rPr>
-        <w:t>container_name</w:t>
-      </w:r>
-      <w:proofErr w:type="spellEnd"/>
+      <w:r>
+        <w:rPr>
+          <w:rFonts w:ascii="Courier New" w:eastAsia="Courier New" w:hAnsi="Courier New" w:cs="Courier New"/>
+          <w:sz w:val="18"/>
+          <w:szCs w:val="18"/>
+        </w:rPr>
+        <w:t>‘Data’</w:t>
+      </w:r>
       <w:r>
         <w:rPr>
           <w:rFonts w:ascii="Courier New" w:eastAsia="Courier New" w:hAnsi="Courier New" w:cs="Courier New"/>
@@ -2304,7 +2399,19 @@
           <w:szCs w:val="18"/>
           <w:lang w:eastAsia="en-IN"/>
         </w:rPr>
-        <w:t>E) delete bucket</w:t>
+        <w:t xml:space="preserve"># </w:t>
+      </w:r>
+      <w:r>
+        <w:rPr>
+          <w:rFonts w:ascii="Courier New" w:eastAsia="Courier New" w:hAnsi="Courier New" w:cs="Courier New"/>
+          <w:b/>
+          <w:bCs/>
+          <w:color w:val="008080"/>
+          <w:sz w:val="18"/>
+          <w:szCs w:val="18"/>
+          <w:lang w:eastAsia="en-IN"/>
+        </w:rPr>
+        <w:t>create object in bucket</w:t>
       </w:r>
       <w:r>
         <w:br/>
@@ -2316,45 +2423,6 @@
           <w:sz w:val="18"/>
           <w:szCs w:val="18"/>
         </w:rPr>
-        <w:t>bucket.delete</w:t>
-      </w:r>
-      <w:proofErr w:type="spellEnd"/>
-      <w:r>
-        <w:rPr>
-          <w:rFonts w:ascii="Courier New" w:eastAsia="Courier New" w:hAnsi="Courier New" w:cs="Courier New"/>
-          <w:sz w:val="18"/>
-          <w:szCs w:val="18"/>
-        </w:rPr>
-        <w:t>()</w:t>
-      </w:r>
-      <w:r>
-        <w:br/>
-      </w:r>
-      <w:r>
-        <w:br/>
-      </w:r>
-      <w:r>
-        <w:rPr>
-          <w:rFonts w:ascii="Courier New" w:eastAsia="Courier New" w:hAnsi="Courier New" w:cs="Courier New"/>
-          <w:b/>
-          <w:bCs/>
-          <w:color w:val="008080"/>
-          <w:sz w:val="18"/>
-          <w:szCs w:val="18"/>
-          <w:lang w:eastAsia="en-IN"/>
-        </w:rPr>
-        <w:t>F) create object in bucket</w:t>
-      </w:r>
-      <w:r>
-        <w:br/>
-      </w:r>
-      <w:proofErr w:type="spellStart"/>
-      <w:r>
-        <w:rPr>
-          <w:rFonts w:ascii="Courier New" w:eastAsia="Courier New" w:hAnsi="Courier New" w:cs="Courier New"/>
-          <w:sz w:val="18"/>
-          <w:szCs w:val="18"/>
-        </w:rPr>
         <w:t>obj</w:t>
       </w:r>
       <w:proofErr w:type="spellEnd"/>
@@ -2384,16 +2452,14 @@
         </w:rPr>
         <w:t>(</w:t>
       </w:r>
-      <w:proofErr w:type="spellStart"/>
-      <w:r>
-        <w:rPr>
-          <w:rFonts w:ascii="Courier New" w:eastAsia="Courier New" w:hAnsi="Courier New" w:cs="Courier New"/>
-          <w:sz w:val="18"/>
-          <w:szCs w:val="18"/>
-        </w:rPr>
-        <w:t>object_name</w:t>
-      </w:r>
-      <w:proofErr w:type="spellEnd"/>
+      <w:r>
+        <w:rPr>
+          <w:rFonts w:ascii="Courier New" w:eastAsia="Courier New" w:hAnsi="Courier New" w:cs="Courier New"/>
+          <w:sz w:val="18"/>
+          <w:szCs w:val="18"/>
+        </w:rPr>
+        <w:t>‘HelloWorld.txt’</w:t>
+      </w:r>
       <w:r>
         <w:rPr>
           <w:rFonts w:ascii="Courier New" w:eastAsia="Courier New" w:hAnsi="Courier New" w:cs="Courier New"/>
@@ -2438,20 +2504,7 @@
           <w:szCs w:val="18"/>
           <w:lang w:eastAsia="en-IN"/>
         </w:rPr>
-        <w:lastRenderedPageBreak/>
-        <w:t>G)</w:t>
-      </w:r>
-      <w:r>
-        <w:rPr>
-          <w:rFonts w:ascii="Courier New" w:eastAsia="Courier New" w:hAnsi="Courier New" w:cs="Courier New"/>
-          <w:b/>
-          <w:bCs/>
-          <w:color w:val="008080"/>
-          <w:sz w:val="18"/>
-          <w:szCs w:val="18"/>
-          <w:lang w:eastAsia="en-IN"/>
-        </w:rPr>
-        <w:t xml:space="preserve"> </w:t>
+        <w:t xml:space="preserve"># </w:t>
       </w:r>
       <w:r>
         <w:rPr>
@@ -2560,7 +2613,20 @@
           <w:szCs w:val="18"/>
           <w:lang w:eastAsia="en-IN"/>
         </w:rPr>
-        <w:t>H) Get object in bucket</w:t>
+        <w:lastRenderedPageBreak/>
+        <w:t xml:space="preserve"># </w:t>
+      </w:r>
+      <w:r>
+        <w:rPr>
+          <w:rFonts w:ascii="Courier New" w:eastAsia="Courier New" w:hAnsi="Courier New" w:cs="Courier New"/>
+          <w:b/>
+          <w:bCs/>
+          <w:color w:val="008080"/>
+          <w:sz w:val="18"/>
+          <w:szCs w:val="18"/>
+          <w:lang w:eastAsia="en-IN"/>
+        </w:rPr>
+        <w:t>Get object in bucket</w:t>
       </w:r>
     </w:p>
     <w:p>
@@ -2609,16 +2675,14 @@
         </w:rPr>
         <w:t>(</w:t>
       </w:r>
-      <w:proofErr w:type="spellStart"/>
-      <w:r>
-        <w:rPr>
-          <w:rFonts w:ascii="Courier New" w:eastAsia="Courier New" w:hAnsi="Courier New" w:cs="Courier New"/>
-          <w:sz w:val="18"/>
-          <w:szCs w:val="18"/>
-        </w:rPr>
-        <w:t>object_name</w:t>
-      </w:r>
-      <w:proofErr w:type="spellEnd"/>
+      <w:r>
+        <w:rPr>
+          <w:rFonts w:ascii="Courier New" w:eastAsia="Courier New" w:hAnsi="Courier New" w:cs="Courier New"/>
+          <w:sz w:val="18"/>
+          <w:szCs w:val="18"/>
+        </w:rPr>
+        <w:t>‘HelloWorld.txt’</w:t>
+      </w:r>
       <w:r>
         <w:rPr>
           <w:rFonts w:ascii="Courier New" w:eastAsia="Courier New" w:hAnsi="Courier New" w:cs="Courier New"/>
@@ -2641,17 +2705,25 @@
     </w:p>
     <w:p>
       <w:pPr>
-        <w:pStyle w:val="ListParagraph"/>
-        <w:numPr>
-          <w:ilvl w:val="0"/>
-          <w:numId w:val="6"/>
-        </w:numPr>
-        <w:rPr>
-          <w:rFonts w:ascii="Courier New" w:eastAsia="Courier New" w:hAnsi="Courier New" w:cs="Courier New"/>
-          <w:sz w:val="18"/>
-          <w:szCs w:val="18"/>
-        </w:rPr>
-      </w:pPr>
+        <w:ind w:left="360" w:firstLine="720"/>
+        <w:rPr>
+          <w:rFonts w:ascii="Courier New" w:eastAsia="Courier New" w:hAnsi="Courier New" w:cs="Courier New"/>
+          <w:sz w:val="18"/>
+          <w:szCs w:val="18"/>
+        </w:rPr>
+      </w:pPr>
+      <w:r>
+        <w:rPr>
+          <w:rFonts w:ascii="Courier New" w:eastAsia="Courier New" w:hAnsi="Courier New" w:cs="Courier New"/>
+          <w:b/>
+          <w:bCs/>
+          <w:color w:val="008080"/>
+          <w:sz w:val="18"/>
+          <w:szCs w:val="18"/>
+          <w:lang w:eastAsia="en-IN"/>
+        </w:rPr>
+        <w:t xml:space="preserve"># </w:t>
+      </w:r>
       <w:r>
         <w:rPr>
           <w:rFonts w:ascii="Courier New" w:eastAsia="Courier New" w:hAnsi="Courier New" w:cs="Courier New"/>
@@ -2711,16 +2783,14 @@
         </w:rPr>
         <w:t>(</w:t>
       </w:r>
-      <w:proofErr w:type="spellStart"/>
-      <w:r>
-        <w:rPr>
-          <w:rFonts w:ascii="Courier New" w:eastAsia="Courier New" w:hAnsi="Courier New" w:cs="Courier New"/>
-          <w:sz w:val="18"/>
-          <w:szCs w:val="18"/>
-        </w:rPr>
-        <w:t>object_name</w:t>
-      </w:r>
-      <w:proofErr w:type="spellEnd"/>
+      <w:r>
+        <w:rPr>
+          <w:rFonts w:ascii="Courier New" w:eastAsia="Courier New" w:hAnsi="Courier New" w:cs="Courier New"/>
+          <w:sz w:val="18"/>
+          <w:szCs w:val="18"/>
+        </w:rPr>
+        <w:t>‘HelloWorld.txt’</w:t>
+      </w:r>
       <w:r>
         <w:rPr>
           <w:rFonts w:ascii="Courier New" w:eastAsia="Courier New" w:hAnsi="Courier New" w:cs="Courier New"/>
@@ -2765,7 +2835,19 @@
           <w:szCs w:val="18"/>
           <w:lang w:eastAsia="en-IN"/>
         </w:rPr>
-        <w:t>J) Get object content</w:t>
+        <w:t xml:space="preserve"># </w:t>
+      </w:r>
+      <w:r>
+        <w:rPr>
+          <w:rFonts w:ascii="Courier New" w:eastAsia="Courier New" w:hAnsi="Courier New" w:cs="Courier New"/>
+          <w:b/>
+          <w:bCs/>
+          <w:color w:val="008080"/>
+          <w:sz w:val="18"/>
+          <w:szCs w:val="18"/>
+          <w:lang w:eastAsia="en-IN"/>
+        </w:rPr>
+        <w:t>Upload data to object</w:t>
       </w:r>
     </w:p>
     <w:p>
@@ -2778,31 +2860,39 @@
           <w:szCs w:val="18"/>
         </w:rPr>
       </w:pPr>
-      <w:r>
-        <w:rPr>
-          <w:rFonts w:ascii="Courier New" w:eastAsia="Courier New" w:hAnsi="Courier New" w:cs="Courier New"/>
-          <w:sz w:val="18"/>
-          <w:szCs w:val="18"/>
-        </w:rPr>
-        <w:t xml:space="preserve">content = </w:t>
-      </w:r>
-      <w:proofErr w:type="spellStart"/>
-      <w:r>
-        <w:rPr>
-          <w:rFonts w:ascii="Courier New" w:eastAsia="Courier New" w:hAnsi="Courier New" w:cs="Courier New"/>
-          <w:sz w:val="18"/>
-          <w:szCs w:val="18"/>
-        </w:rPr>
-        <w:t>obj.iter_content</w:t>
-      </w:r>
-      <w:proofErr w:type="spellEnd"/>
-      <w:r>
-        <w:rPr>
-          <w:rFonts w:ascii="Courier New" w:eastAsia="Courier New" w:hAnsi="Courier New" w:cs="Courier New"/>
-          <w:sz w:val="18"/>
-          <w:szCs w:val="18"/>
-        </w:rPr>
-        <w:t>()</w:t>
+      <w:proofErr w:type="spellStart"/>
+      <w:r>
+        <w:rPr>
+          <w:rFonts w:ascii="Courier New" w:eastAsia="Courier New" w:hAnsi="Courier New" w:cs="Courier New"/>
+          <w:sz w:val="18"/>
+          <w:szCs w:val="18"/>
+        </w:rPr>
+        <w:t>obj.upload</w:t>
+      </w:r>
+      <w:proofErr w:type="spellEnd"/>
+      <w:r>
+        <w:rPr>
+          <w:rFonts w:ascii="Courier New" w:eastAsia="Courier New" w:hAnsi="Courier New" w:cs="Courier New"/>
+          <w:sz w:val="18"/>
+          <w:szCs w:val="18"/>
+        </w:rPr>
+        <w:t>(</w:t>
+      </w:r>
+      <w:r>
+        <w:rPr>
+          <w:rFonts w:ascii="Courier New" w:eastAsia="Courier New" w:hAnsi="Courier New" w:cs="Courier New"/>
+          <w:sz w:val="18"/>
+          <w:szCs w:val="18"/>
+        </w:rPr>
+        <w:t>‘Sample Data’</w:t>
+      </w:r>
+      <w:r>
+        <w:rPr>
+          <w:rFonts w:ascii="Courier New" w:eastAsia="Courier New" w:hAnsi="Courier New" w:cs="Courier New"/>
+          <w:sz w:val="18"/>
+          <w:szCs w:val="18"/>
+        </w:rPr>
+        <w:t>)</w:t>
       </w:r>
     </w:p>
     <w:p>
@@ -2840,7 +2930,19 @@
           <w:szCs w:val="18"/>
           <w:lang w:eastAsia="en-IN"/>
         </w:rPr>
-        <w:t>K) Upload data to object</w:t>
+        <w:t xml:space="preserve"># </w:t>
+      </w:r>
+      <w:r>
+        <w:rPr>
+          <w:rFonts w:ascii="Courier New" w:eastAsia="Courier New" w:hAnsi="Courier New" w:cs="Courier New"/>
+          <w:b/>
+          <w:bCs/>
+          <w:color w:val="008080"/>
+          <w:sz w:val="18"/>
+          <w:szCs w:val="18"/>
+          <w:lang w:eastAsia="en-IN"/>
+        </w:rPr>
+        <w:t>Get object content</w:t>
       </w:r>
     </w:p>
     <w:p>
@@ -2853,41 +2955,57 @@
           <w:szCs w:val="18"/>
         </w:rPr>
       </w:pPr>
-      <w:proofErr w:type="spellStart"/>
-      <w:r>
-        <w:rPr>
-          <w:rFonts w:ascii="Courier New" w:eastAsia="Courier New" w:hAnsi="Courier New" w:cs="Courier New"/>
-          <w:sz w:val="18"/>
-          <w:szCs w:val="18"/>
-        </w:rPr>
-        <w:t>obj.upload</w:t>
-      </w:r>
-      <w:proofErr w:type="spellEnd"/>
-      <w:r>
-        <w:rPr>
-          <w:rFonts w:ascii="Courier New" w:eastAsia="Courier New" w:hAnsi="Courier New" w:cs="Courier New"/>
-          <w:sz w:val="18"/>
-          <w:szCs w:val="18"/>
-        </w:rPr>
-        <w:t>(</w:t>
-      </w:r>
-      <w:proofErr w:type="spellStart"/>
-      <w:r>
-        <w:rPr>
-          <w:rFonts w:ascii="Courier New" w:eastAsia="Courier New" w:hAnsi="Courier New" w:cs="Courier New"/>
-          <w:sz w:val="18"/>
-          <w:szCs w:val="18"/>
-        </w:rPr>
-        <w:t>obj_content</w:t>
-      </w:r>
-      <w:proofErr w:type="spellEnd"/>
-      <w:r>
-        <w:rPr>
-          <w:rFonts w:ascii="Courier New" w:eastAsia="Courier New" w:hAnsi="Courier New" w:cs="Courier New"/>
-          <w:sz w:val="18"/>
-          <w:szCs w:val="18"/>
-        </w:rPr>
-        <w:t>)</w:t>
+      <w:r>
+        <w:rPr>
+          <w:rFonts w:ascii="Courier New" w:eastAsia="Courier New" w:hAnsi="Courier New" w:cs="Courier New"/>
+          <w:sz w:val="18"/>
+          <w:szCs w:val="18"/>
+        </w:rPr>
+        <w:t xml:space="preserve">content = </w:t>
+      </w:r>
+      <w:proofErr w:type="spellStart"/>
+      <w:r>
+        <w:rPr>
+          <w:rFonts w:ascii="Courier New" w:eastAsia="Courier New" w:hAnsi="Courier New" w:cs="Courier New"/>
+          <w:sz w:val="18"/>
+          <w:szCs w:val="18"/>
+        </w:rPr>
+        <w:t>obj.iter_content</w:t>
+      </w:r>
+      <w:proofErr w:type="spellEnd"/>
+      <w:r>
+        <w:rPr>
+          <w:rFonts w:ascii="Courier New" w:eastAsia="Courier New" w:hAnsi="Courier New" w:cs="Courier New"/>
+          <w:sz w:val="18"/>
+          <w:szCs w:val="18"/>
+        </w:rPr>
+        <w:t>()</w:t>
+      </w:r>
+      <w:r>
+        <w:rPr>
+          <w:rFonts w:ascii="Courier New" w:eastAsia="Courier New" w:hAnsi="Courier New" w:cs="Courier New"/>
+          <w:sz w:val="18"/>
+          <w:szCs w:val="18"/>
+        </w:rPr>
+        <w:t>.</w:t>
+      </w:r>
+      <w:proofErr w:type="spellStart"/>
+      <w:r>
+        <w:rPr>
+          <w:rFonts w:ascii="Courier New" w:eastAsia="Courier New" w:hAnsi="Courier New" w:cs="Courier New"/>
+          <w:sz w:val="18"/>
+          <w:szCs w:val="18"/>
+        </w:rPr>
+        <w:t>getvalue</w:t>
+      </w:r>
+      <w:proofErr w:type="spellEnd"/>
+      <w:r>
+        <w:rPr>
+          <w:rFonts w:ascii="Courier New" w:eastAsia="Courier New" w:hAnsi="Courier New" w:cs="Courier New"/>
+          <w:sz w:val="18"/>
+          <w:szCs w:val="18"/>
+        </w:rPr>
+        <w:t>().decode(‘utf-8’)</w:t>
       </w:r>
     </w:p>
     <w:p>
@@ -2921,7 +3039,19 @@
           <w:szCs w:val="18"/>
           <w:lang w:eastAsia="en-IN"/>
         </w:rPr>
-        <w:t>L) Upload data from file</w:t>
+        <w:t xml:space="preserve"># </w:t>
+      </w:r>
+      <w:r>
+        <w:rPr>
+          <w:rFonts w:ascii="Courier New" w:eastAsia="Courier New" w:hAnsi="Courier New" w:cs="Courier New"/>
+          <w:b/>
+          <w:bCs/>
+          <w:color w:val="008080"/>
+          <w:sz w:val="18"/>
+          <w:szCs w:val="18"/>
+          <w:lang w:eastAsia="en-IN"/>
+        </w:rPr>
+        <w:t>Upload data from file</w:t>
       </w:r>
     </w:p>
     <w:p>
@@ -2952,16 +3082,14 @@
         </w:rPr>
         <w:t>(</w:t>
       </w:r>
-      <w:proofErr w:type="spellStart"/>
-      <w:r>
-        <w:rPr>
-          <w:rFonts w:ascii="Courier New" w:eastAsia="Courier New" w:hAnsi="Courier New" w:cs="Courier New"/>
-          <w:sz w:val="18"/>
-          <w:szCs w:val="18"/>
-        </w:rPr>
-        <w:t>file_path</w:t>
-      </w:r>
-      <w:proofErr w:type="spellEnd"/>
+      <w:r>
+        <w:rPr>
+          <w:rFonts w:ascii="Courier New" w:eastAsia="Courier New" w:hAnsi="Courier New" w:cs="Courier New"/>
+          <w:sz w:val="18"/>
+          <w:szCs w:val="18"/>
+        </w:rPr>
+        <w:t>‘E:\\HelloWorld.txt’</w:t>
+      </w:r>
       <w:r>
         <w:rPr>
           <w:rFonts w:ascii="Courier New" w:eastAsia="Courier New" w:hAnsi="Courier New" w:cs="Courier New"/>
@@ -3006,7 +3134,19 @@
           <w:szCs w:val="18"/>
           <w:lang w:eastAsia="en-IN"/>
         </w:rPr>
-        <w:t xml:space="preserve">M) Generate object </w:t>
+        <w:t xml:space="preserve"># </w:t>
+      </w:r>
+      <w:r>
+        <w:rPr>
+          <w:rFonts w:ascii="Courier New" w:eastAsia="Courier New" w:hAnsi="Courier New" w:cs="Courier New"/>
+          <w:b/>
+          <w:bCs/>
+          <w:color w:val="008080"/>
+          <w:sz w:val="18"/>
+          <w:szCs w:val="18"/>
+          <w:lang w:eastAsia="en-IN"/>
+        </w:rPr>
+        <w:t xml:space="preserve">Generate object </w:t>
       </w:r>
       <w:proofErr w:type="spellStart"/>
       <w:r>
@@ -3105,7 +3245,19 @@
           <w:szCs w:val="18"/>
           <w:lang w:eastAsia="en-IN"/>
         </w:rPr>
-        <w:t>N) Delete object</w:t>
+        <w:t xml:space="preserve"># </w:t>
+      </w:r>
+      <w:r>
+        <w:rPr>
+          <w:rFonts w:ascii="Courier New" w:eastAsia="Courier New" w:hAnsi="Courier New" w:cs="Courier New"/>
+          <w:b/>
+          <w:bCs/>
+          <w:color w:val="008080"/>
+          <w:sz w:val="18"/>
+          <w:szCs w:val="18"/>
+          <w:lang w:eastAsia="en-IN"/>
+        </w:rPr>
+        <w:t>Delete object</w:t>
       </w:r>
     </w:p>
     <w:p>
@@ -3126,6 +3278,73 @@
           <w:szCs w:val="18"/>
         </w:rPr>
         <w:t>Obj.delete</w:t>
+      </w:r>
+      <w:proofErr w:type="spellEnd"/>
+      <w:r>
+        <w:rPr>
+          <w:rFonts w:ascii="Courier New" w:eastAsia="Courier New" w:hAnsi="Courier New" w:cs="Courier New"/>
+          <w:sz w:val="18"/>
+          <w:szCs w:val="18"/>
+        </w:rPr>
+        <w:t>()</w:t>
+      </w:r>
+    </w:p>
+    <w:p>
+      <w:pPr>
+        <w:pStyle w:val="ListParagraph"/>
+        <w:ind w:left="1080"/>
+        <w:rPr>
+          <w:rFonts w:ascii="Courier New" w:eastAsia="Courier New" w:hAnsi="Courier New" w:cs="Courier New"/>
+          <w:sz w:val="18"/>
+          <w:szCs w:val="18"/>
+        </w:rPr>
+      </w:pPr>
+    </w:p>
+    <w:p>
+      <w:pPr>
+        <w:pStyle w:val="ListParagraph"/>
+        <w:ind w:left="1080"/>
+        <w:rPr>
+          <w:rFonts w:ascii="Courier New" w:eastAsia="Courier New" w:hAnsi="Courier New" w:cs="Courier New"/>
+          <w:sz w:val="18"/>
+          <w:szCs w:val="18"/>
+        </w:rPr>
+      </w:pPr>
+      <w:r>
+        <w:rPr>
+          <w:rFonts w:ascii="Courier New" w:eastAsia="Courier New" w:hAnsi="Courier New" w:cs="Courier New"/>
+          <w:b/>
+          <w:bCs/>
+          <w:color w:val="008080"/>
+          <w:sz w:val="18"/>
+          <w:szCs w:val="18"/>
+          <w:lang w:eastAsia="en-IN"/>
+        </w:rPr>
+        <w:t>#</w:t>
+      </w:r>
+      <w:r>
+        <w:rPr>
+          <w:rFonts w:ascii="Courier New" w:eastAsia="Courier New" w:hAnsi="Courier New" w:cs="Courier New"/>
+          <w:b/>
+          <w:bCs/>
+          <w:color w:val="008080"/>
+          <w:sz w:val="18"/>
+          <w:szCs w:val="18"/>
+          <w:lang w:eastAsia="en-IN"/>
+        </w:rPr>
+        <w:t xml:space="preserve"> delete bucket</w:t>
+      </w:r>
+      <w:r>
+        <w:br/>
+      </w:r>
+      <w:proofErr w:type="spellStart"/>
+      <w:r>
+        <w:rPr>
+          <w:rFonts w:ascii="Courier New" w:eastAsia="Courier New" w:hAnsi="Courier New" w:cs="Courier New"/>
+          <w:sz w:val="18"/>
+          <w:szCs w:val="18"/>
+        </w:rPr>
+        <w:t>bucket.delete</w:t>
       </w:r>
       <w:proofErr w:type="spellEnd"/>
       <w:r>

</xml_diff>